<commit_message>
changed text in the doc
</commit_message>
<xml_diff>
--- a/PozadavkyPGRF1_Task3_2021.docx
+++ b/PozadavkyPGRF1_Task3_2021.docx
@@ -1171,17 +1171,15 @@
               </w:rPr>
               <w:t xml:space="preserve">Kamera se pohybuje ve směru tažení </w:t>
             </w:r>
-            <w:proofErr w:type="spellStart"/>
-            <w:r>
-              <w:rPr>
-                <w:rFonts w:ascii="Times New Roman" w:eastAsia="Times New Roman" w:hAnsi="Times New Roman" w:cs="Times New Roman"/>
-                <w:sz w:val="20"/>
-                <w:szCs w:val="20"/>
-                <w:lang w:eastAsia="cs-CZ"/>
-              </w:rPr>
-              <w:t>myčí</w:t>
-            </w:r>
-            <w:proofErr w:type="spellEnd"/>
+            <w:r>
+              <w:rPr>
+                <w:rFonts w:ascii="Times New Roman" w:eastAsia="Times New Roman" w:hAnsi="Times New Roman" w:cs="Times New Roman"/>
+                <w:sz w:val="20"/>
+                <w:szCs w:val="20"/>
+                <w:lang w:eastAsia="cs-CZ"/>
+              </w:rPr>
+              <w:t>myší</w:t>
+            </w:r>
           </w:p>
         </w:tc>
       </w:tr>
@@ -1601,7 +1599,7 @@
                 <w:sz w:val="20"/>
                 <w:szCs w:val="20"/>
                 <w:highlight w:val="yellow"/>
-                <w:lang w:eastAsia="cs-CZ"/>
+                <w:lang w:val="en-US" w:eastAsia="cs-CZ"/>
               </w:rPr>
             </w:pPr>
             <w:r>

</xml_diff>